<commit_message>
Assoziationsanalyse implementiert, in die Admin-Ansicht eingebunden, und die Dokuementation entsprechend erweitert.
</commit_message>
<xml_diff>
--- a/Praktikum_1/doc/Praktikum 3_4/Dokumentation.docx
+++ b/Praktikum_1/doc/Praktikum 3_4/Dokumentation.docx
@@ -9,13 +9,8 @@
       <w:r>
         <w:t xml:space="preserve">1. </w:t>
       </w:r>
-      <w:proofErr w:type="spellStart"/>
-      <w:r>
-        <w:t>Use</w:t>
-      </w:r>
-      <w:proofErr w:type="spellEnd"/>
-      <w:r>
-        <w:t>-Case „Einkaufen im Shop“</w:t>
+      <w:r>
+        <w:t>Use-Case „Einkaufen im Shop“</w:t>
       </w:r>
     </w:p>
     <w:tbl>
@@ -216,9 +211,23 @@
     <w:p/>
     <w:p>
       <w:pPr>
+        <w:rPr>
+          <w:rFonts w:asciiTheme="majorHAnsi" w:eastAsiaTheme="majorEastAsia" w:hAnsiTheme="majorHAnsi" w:cstheme="majorBidi"/>
+          <w:color w:val="2E74B5" w:themeColor="accent1" w:themeShade="BF"/>
+          <w:sz w:val="32"/>
+          <w:szCs w:val="32"/>
+        </w:rPr>
+      </w:pPr>
+      <w:r>
+        <w:br w:type="page"/>
+      </w:r>
+    </w:p>
+    <w:p>
+      <w:pPr>
         <w:pStyle w:val="berschrift1"/>
       </w:pPr>
       <w:r>
+        <w:lastRenderedPageBreak/>
         <w:t xml:space="preserve">2. </w:t>
       </w:r>
       <w:r>
@@ -228,12 +237,44 @@
     <w:p>
       <w:r>
         <w:t>Implementation für die Assoziationsanalyse:</w:t>
+      </w:r>
+    </w:p>
+    <w:p>
+      <w:r>
+        <w:t xml:space="preserve">Für die Assoziationsanalyse haben wir unserem Projekt eine eigene Klasse angelegt, welche ausschließlich das </w:t>
+      </w:r>
+      <w:r>
+        <w:t>A</w:t>
+      </w:r>
+      <w:r>
+        <w:t>nalysieren der vorhanden</w:t>
+      </w:r>
+      <w:r>
+        <w:t>en Daten</w:t>
+      </w:r>
+      <w:r>
+        <w:t xml:space="preserve"> übernimmt,</w:t>
+      </w:r>
+      <w:r>
+        <w:t xml:space="preserve"> welche mit unserem zuvor geschriebenen </w:t>
+      </w:r>
+      <w:r>
+        <w:t>Bestellung</w:t>
       </w:r>
       <w:bookmarkStart w:id="0" w:name="_GoBack"/>
       <w:bookmarkEnd w:id="0"/>
       <w:r>
+        <w:t>Loader bereitgestellt werden,</w:t>
+      </w:r>
+      <w:r>
+        <w:t xml:space="preserve"> und die verdauten Daten anschließend über eine Schnittstelle anbietet. Die Analyse ist mittels minSupport und minKonfidenz Angaben zu parametrisieren. Die Ergebnisse der Analyse wurden in die Admin-Ansicht eingebunden:</w:t>
+      </w:r>
+    </w:p>
+    <w:p>
+      <w:r>
         <w:rPr>
           <w:noProof/>
+          <w:lang w:eastAsia="de-DE"/>
         </w:rPr>
         <w:drawing>
           <wp:inline distT="0" distB="0" distL="0" distR="0" wp14:anchorId="63BE16E0" wp14:editId="0E807907">
@@ -286,10 +327,85 @@
       </w:r>
     </w:p>
     <w:p>
+      <w:r>
+        <w:t>Upps, falsches Bild. Hier ist die Ergebnissausgabe:</w:t>
+      </w:r>
+    </w:p>
+    <w:p>
+      <w:r>
+        <w:rPr>
+          <w:noProof/>
+          <w:lang w:eastAsia="de-DE"/>
+        </w:rPr>
+        <w:drawing>
+          <wp:inline distT="0" distB="0" distL="0" distR="0">
+            <wp:extent cx="4686300" cy="2381250"/>
+            <wp:effectExtent l="0" t="0" r="0" b="0"/>
+            <wp:docPr id="4" name="Grafik 4"/>
+            <wp:cNvGraphicFramePr>
+              <a:graphicFrameLocks xmlns:a="http://schemas.openxmlformats.org/drawingml/2006/main" noChangeAspect="1"/>
+            </wp:cNvGraphicFramePr>
+            <a:graphic xmlns:a="http://schemas.openxmlformats.org/drawingml/2006/main">
+              <a:graphicData uri="http://schemas.openxmlformats.org/drawingml/2006/picture">
+                <pic:pic xmlns:pic="http://schemas.openxmlformats.org/drawingml/2006/picture">
+                  <pic:nvPicPr>
+                    <pic:cNvPr id="0" name="Picture 2"/>
+                    <pic:cNvPicPr>
+                      <a:picLocks noChangeAspect="1" noChangeArrowheads="1"/>
+                    </pic:cNvPicPr>
+                  </pic:nvPicPr>
+                  <pic:blipFill>
+                    <a:blip r:embed="rId8">
+                      <a:extLst>
+                        <a:ext uri="{28A0092B-C50C-407E-A947-70E740481C1C}">
+                          <a14:useLocalDpi xmlns:a14="http://schemas.microsoft.com/office/drawing/2010/main" val="0"/>
+                        </a:ext>
+                      </a:extLst>
+                    </a:blip>
+                    <a:srcRect/>
+                    <a:stretch>
+                      <a:fillRect/>
+                    </a:stretch>
+                  </pic:blipFill>
+                  <pic:spPr bwMode="auto">
+                    <a:xfrm>
+                      <a:off x="0" y="0"/>
+                      <a:ext cx="4686300" cy="2381250"/>
+                    </a:xfrm>
+                    <a:prstGeom prst="rect">
+                      <a:avLst/>
+                    </a:prstGeom>
+                    <a:noFill/>
+                    <a:ln>
+                      <a:noFill/>
+                    </a:ln>
+                  </pic:spPr>
+                </pic:pic>
+              </a:graphicData>
+            </a:graphic>
+          </wp:inline>
+        </w:drawing>
+      </w:r>
+    </w:p>
+    <w:p>
+      <w:pPr>
+        <w:rPr>
+          <w:rFonts w:asciiTheme="majorHAnsi" w:eastAsiaTheme="majorEastAsia" w:hAnsiTheme="majorHAnsi" w:cstheme="majorBidi"/>
+          <w:color w:val="2E74B5" w:themeColor="accent1" w:themeShade="BF"/>
+          <w:sz w:val="32"/>
+          <w:szCs w:val="32"/>
+        </w:rPr>
+      </w:pPr>
+      <w:r>
+        <w:br w:type="page"/>
+      </w:r>
+    </w:p>
+    <w:p>
       <w:pPr>
         <w:pStyle w:val="berschrift1"/>
       </w:pPr>
       <w:r>
+        <w:lastRenderedPageBreak/>
         <w:t xml:space="preserve">3. </w:t>
       </w:r>
       <w:r>
@@ -301,62 +417,362 @@
     <w:p>
       <w:pPr>
         <w:pStyle w:val="berschrift1"/>
-        <w:rPr>
+      </w:pPr>
+      <w:r>
+        <w:t xml:space="preserve">4. </w:t>
+      </w:r>
+      <w:r>
+        <w:t>Web Analyse Komponente</w:t>
+      </w:r>
+    </w:p>
+    <w:p>
+      <w:r>
+        <w:t xml:space="preserve">Wir haben uns dazu entschieden eine eigene grundlegende Implementation einer Webanalyse </w:t>
+      </w:r>
+      <w:r>
+        <w:t>einzusetzen.</w:t>
+      </w:r>
+    </w:p>
+    <w:p>
+      <w:r>
+        <w:t>Zu diesem Zwecke haben wir eine eigene Datenbanktabelle mit folgendem erweiterbarem Format:</w:t>
+      </w:r>
+    </w:p>
+    <w:p>
+      <w:pPr>
+        <w:autoSpaceDE w:val="0"/>
+        <w:autoSpaceDN w:val="0"/>
+        <w:adjustRightInd w:val="0"/>
+        <w:spacing w:after="0" w:line="240" w:lineRule="auto"/>
+        <w:rPr>
+          <w:rFonts w:ascii="Consolas" w:hAnsi="Consolas" w:cs="Consolas"/>
+          <w:sz w:val="20"/>
+          <w:szCs w:val="20"/>
           <w:lang w:val="en-US"/>
         </w:rPr>
       </w:pPr>
       <w:r>
         <w:rPr>
+          <w:rFonts w:ascii="Consolas" w:hAnsi="Consolas" w:cs="Consolas"/>
+          <w:b/>
+          <w:bCs/>
+          <w:color w:val="7F0055"/>
+          <w:sz w:val="20"/>
+          <w:szCs w:val="20"/>
           <w:lang w:val="en-US"/>
         </w:rPr>
-        <w:t xml:space="preserve">4. </w:t>
-      </w:r>
-      <w:r>
-        <w:rPr>
+        <w:t>CREATE</w:t>
+      </w:r>
+      <w:r>
+        <w:rPr>
+          <w:rFonts w:ascii="Consolas" w:hAnsi="Consolas" w:cs="Consolas"/>
+          <w:color w:val="000000"/>
+          <w:sz w:val="20"/>
+          <w:szCs w:val="20"/>
           <w:lang w:val="en-US"/>
         </w:rPr>
-        <w:t xml:space="preserve">Web </w:t>
-      </w:r>
-      <w:proofErr w:type="spellStart"/>
-      <w:r>
-        <w:rPr>
+        <w:t xml:space="preserve"> </w:t>
+      </w:r>
+      <w:r>
+        <w:rPr>
+          <w:rFonts w:ascii="Consolas" w:hAnsi="Consolas" w:cs="Consolas"/>
+          <w:b/>
+          <w:bCs/>
+          <w:color w:val="7F0055"/>
+          <w:sz w:val="20"/>
+          <w:szCs w:val="20"/>
           <w:lang w:val="en-US"/>
         </w:rPr>
-        <w:t>Analyse</w:t>
-      </w:r>
-      <w:proofErr w:type="spellEnd"/>
-      <w:r>
-        <w:rPr>
+        <w:t>TABLE</w:t>
+      </w:r>
+      <w:r>
+        <w:rPr>
+          <w:rFonts w:ascii="Consolas" w:hAnsi="Consolas" w:cs="Consolas"/>
+          <w:color w:val="000000"/>
+          <w:sz w:val="20"/>
+          <w:szCs w:val="20"/>
           <w:lang w:val="en-US"/>
         </w:rPr>
+        <w:t xml:space="preserve"> Analytics(</w:t>
+      </w:r>
+    </w:p>
+    <w:p>
+      <w:pPr>
+        <w:autoSpaceDE w:val="0"/>
+        <w:autoSpaceDN w:val="0"/>
+        <w:adjustRightInd w:val="0"/>
+        <w:spacing w:after="0" w:line="240" w:lineRule="auto"/>
+        <w:rPr>
+          <w:rFonts w:ascii="Consolas" w:hAnsi="Consolas" w:cs="Consolas"/>
+          <w:sz w:val="20"/>
+          <w:szCs w:val="20"/>
+          <w:lang w:val="en-US"/>
+        </w:rPr>
+      </w:pPr>
+      <w:r>
+        <w:rPr>
+          <w:rFonts w:ascii="Consolas" w:hAnsi="Consolas" w:cs="Consolas"/>
+          <w:color w:val="000000"/>
+          <w:sz w:val="20"/>
+          <w:szCs w:val="20"/>
+          <w:lang w:val="en-US"/>
+        </w:rPr>
+        <w:t xml:space="preserve">  website </w:t>
+      </w:r>
+      <w:r>
+        <w:rPr>
+          <w:rFonts w:ascii="Consolas" w:hAnsi="Consolas" w:cs="Consolas"/>
+          <w:b/>
+          <w:bCs/>
+          <w:color w:val="7F0055"/>
+          <w:sz w:val="20"/>
+          <w:szCs w:val="20"/>
+          <w:lang w:val="en-US"/>
+        </w:rPr>
+        <w:t>VARCHAR</w:t>
+      </w:r>
+      <w:r>
+        <w:rPr>
+          <w:rFonts w:ascii="Consolas" w:hAnsi="Consolas" w:cs="Consolas"/>
+          <w:color w:val="000000"/>
+          <w:sz w:val="20"/>
+          <w:szCs w:val="20"/>
+          <w:lang w:val="en-US"/>
+        </w:rPr>
+        <w:t xml:space="preserve">(50) </w:t>
+      </w:r>
+      <w:r>
+        <w:rPr>
+          <w:rFonts w:ascii="Consolas" w:hAnsi="Consolas" w:cs="Consolas"/>
+          <w:b/>
+          <w:bCs/>
+          <w:color w:val="7F0055"/>
+          <w:sz w:val="20"/>
+          <w:szCs w:val="20"/>
+          <w:lang w:val="en-US"/>
+        </w:rPr>
+        <w:t>NOT</w:t>
+      </w:r>
+      <w:r>
+        <w:rPr>
+          <w:rFonts w:ascii="Consolas" w:hAnsi="Consolas" w:cs="Consolas"/>
+          <w:color w:val="000000"/>
+          <w:sz w:val="20"/>
+          <w:szCs w:val="20"/>
+          <w:lang w:val="en-US"/>
+        </w:rPr>
         <w:t xml:space="preserve"> </w:t>
       </w:r>
-      <w:proofErr w:type="spellStart"/>
-      <w:r>
-        <w:rPr>
+      <w:r>
+        <w:rPr>
+          <w:rFonts w:ascii="Consolas" w:hAnsi="Consolas" w:cs="Consolas"/>
+          <w:b/>
+          <w:bCs/>
+          <w:color w:val="4000C8"/>
+          <w:sz w:val="20"/>
+          <w:szCs w:val="20"/>
           <w:lang w:val="en-US"/>
         </w:rPr>
-        <w:t>Komponente</w:t>
-      </w:r>
-      <w:proofErr w:type="spellEnd"/>
-    </w:p>
-    <w:p>
-      <w:pPr>
-        <w:rPr>
+        <w:t>NULL</w:t>
+      </w:r>
+      <w:r>
+        <w:rPr>
+          <w:rFonts w:ascii="Consolas" w:hAnsi="Consolas" w:cs="Consolas"/>
+          <w:color w:val="000000"/>
+          <w:sz w:val="20"/>
+          <w:szCs w:val="20"/>
           <w:lang w:val="en-US"/>
         </w:rPr>
-      </w:pPr>
-    </w:p>
-    <w:p>
-      <w:pPr>
-        <w:rPr>
+        <w:t>,</w:t>
+      </w:r>
+    </w:p>
+    <w:p>
+      <w:pPr>
+        <w:autoSpaceDE w:val="0"/>
+        <w:autoSpaceDN w:val="0"/>
+        <w:adjustRightInd w:val="0"/>
+        <w:spacing w:after="0" w:line="240" w:lineRule="auto"/>
+        <w:rPr>
+          <w:rFonts w:ascii="Consolas" w:hAnsi="Consolas" w:cs="Consolas"/>
+          <w:sz w:val="20"/>
+          <w:szCs w:val="20"/>
+        </w:rPr>
+      </w:pPr>
+      <w:r>
+        <w:rPr>
+          <w:rFonts w:ascii="Consolas" w:hAnsi="Consolas" w:cs="Consolas"/>
+          <w:color w:val="000000"/>
+          <w:sz w:val="20"/>
+          <w:szCs w:val="20"/>
           <w:lang w:val="en-US"/>
         </w:rPr>
-      </w:pPr>
+        <w:t xml:space="preserve">  </w:t>
+      </w:r>
+      <w:r>
+        <w:rPr>
+          <w:rFonts w:ascii="Consolas" w:hAnsi="Consolas" w:cs="Consolas"/>
+          <w:color w:val="000000"/>
+          <w:sz w:val="20"/>
+          <w:szCs w:val="20"/>
+        </w:rPr>
+        <w:t xml:space="preserve">aufrufe </w:t>
+      </w:r>
+      <w:r>
+        <w:rPr>
+          <w:rFonts w:ascii="Consolas" w:hAnsi="Consolas" w:cs="Consolas"/>
+          <w:b/>
+          <w:bCs/>
+          <w:color w:val="4000C8"/>
+          <w:sz w:val="20"/>
+          <w:szCs w:val="20"/>
+        </w:rPr>
+        <w:t>INTEGER</w:t>
+      </w:r>
+      <w:r>
+        <w:rPr>
+          <w:rFonts w:ascii="Consolas" w:hAnsi="Consolas" w:cs="Consolas"/>
+          <w:color w:val="000000"/>
+          <w:sz w:val="20"/>
+          <w:szCs w:val="20"/>
+        </w:rPr>
+        <w:t xml:space="preserve"> </w:t>
+      </w:r>
+      <w:r>
+        <w:rPr>
+          <w:rFonts w:ascii="Consolas" w:hAnsi="Consolas" w:cs="Consolas"/>
+          <w:b/>
+          <w:bCs/>
+          <w:color w:val="7F0055"/>
+          <w:sz w:val="20"/>
+          <w:szCs w:val="20"/>
+        </w:rPr>
+        <w:t>NOT</w:t>
+      </w:r>
+      <w:r>
+        <w:rPr>
+          <w:rFonts w:ascii="Consolas" w:hAnsi="Consolas" w:cs="Consolas"/>
+          <w:color w:val="000000"/>
+          <w:sz w:val="20"/>
+          <w:szCs w:val="20"/>
+        </w:rPr>
+        <w:t xml:space="preserve"> </w:t>
+      </w:r>
+      <w:r>
+        <w:rPr>
+          <w:rFonts w:ascii="Consolas" w:hAnsi="Consolas" w:cs="Consolas"/>
+          <w:b/>
+          <w:bCs/>
+          <w:color w:val="4000C8"/>
+          <w:sz w:val="20"/>
+          <w:szCs w:val="20"/>
+        </w:rPr>
+        <w:t>NULL</w:t>
+      </w:r>
+      <w:r>
+        <w:rPr>
+          <w:rFonts w:ascii="Consolas" w:hAnsi="Consolas" w:cs="Consolas"/>
+          <w:color w:val="000000"/>
+          <w:sz w:val="20"/>
+          <w:szCs w:val="20"/>
+        </w:rPr>
+        <w:t xml:space="preserve"> </w:t>
+      </w:r>
+      <w:r>
+        <w:rPr>
+          <w:rFonts w:ascii="Consolas" w:hAnsi="Consolas" w:cs="Consolas"/>
+          <w:b/>
+          <w:bCs/>
+          <w:color w:val="7F0055"/>
+          <w:sz w:val="20"/>
+          <w:szCs w:val="20"/>
+        </w:rPr>
+        <w:t>CHECK</w:t>
+      </w:r>
+      <w:r>
+        <w:rPr>
+          <w:rFonts w:ascii="Consolas" w:hAnsi="Consolas" w:cs="Consolas"/>
+          <w:color w:val="000000"/>
+          <w:sz w:val="20"/>
+          <w:szCs w:val="20"/>
+        </w:rPr>
+        <w:t>(aufrufe &gt;= 0)</w:t>
+      </w:r>
+    </w:p>
+    <w:p>
+      <w:r>
+        <w:rPr>
+          <w:rFonts w:ascii="Consolas" w:hAnsi="Consolas" w:cs="Consolas"/>
+          <w:color w:val="000000"/>
+          <w:sz w:val="20"/>
+          <w:szCs w:val="20"/>
+        </w:rPr>
+        <w:t>);</w:t>
+      </w:r>
+    </w:p>
+    <w:p>
+      <w:r>
+        <w:t>Diese erfüllt unsere aktuellen Anforderungen und ließe sich beliebig erweitern. Die Ausgabe der Webanalyse lässt sich im Admin-Bereich unserer Seite beobachten:</w:t>
+      </w:r>
+    </w:p>
+    <w:p>
+      <w:r>
+        <w:rPr>
+          <w:noProof/>
+          <w:lang w:eastAsia="de-DE"/>
+        </w:rPr>
+        <w:drawing>
+          <wp:inline distT="0" distB="0" distL="0" distR="0">
+            <wp:extent cx="1666875" cy="1276350"/>
+            <wp:effectExtent l="0" t="0" r="9525" b="0"/>
+            <wp:docPr id="2" name="Grafik 2"/>
+            <wp:cNvGraphicFramePr>
+              <a:graphicFrameLocks xmlns:a="http://schemas.openxmlformats.org/drawingml/2006/main" noChangeAspect="1"/>
+            </wp:cNvGraphicFramePr>
+            <a:graphic xmlns:a="http://schemas.openxmlformats.org/drawingml/2006/main">
+              <a:graphicData uri="http://schemas.openxmlformats.org/drawingml/2006/picture">
+                <pic:pic xmlns:pic="http://schemas.openxmlformats.org/drawingml/2006/picture">
+                  <pic:nvPicPr>
+                    <pic:cNvPr id="0" name="Picture 1"/>
+                    <pic:cNvPicPr>
+                      <a:picLocks noChangeAspect="1" noChangeArrowheads="1"/>
+                    </pic:cNvPicPr>
+                  </pic:nvPicPr>
+                  <pic:blipFill>
+                    <a:blip r:embed="rId9">
+                      <a:extLst>
+                        <a:ext uri="{28A0092B-C50C-407E-A947-70E740481C1C}">
+                          <a14:useLocalDpi xmlns:a14="http://schemas.microsoft.com/office/drawing/2010/main" val="0"/>
+                        </a:ext>
+                      </a:extLst>
+                    </a:blip>
+                    <a:srcRect/>
+                    <a:stretch>
+                      <a:fillRect/>
+                    </a:stretch>
+                  </pic:blipFill>
+                  <pic:spPr bwMode="auto">
+                    <a:xfrm>
+                      <a:off x="0" y="0"/>
+                      <a:ext cx="1666875" cy="1276350"/>
+                    </a:xfrm>
+                    <a:prstGeom prst="rect">
+                      <a:avLst/>
+                    </a:prstGeom>
+                    <a:noFill/>
+                    <a:ln>
+                      <a:noFill/>
+                    </a:ln>
+                  </pic:spPr>
+                </pic:pic>
+              </a:graphicData>
+            </a:graphic>
+          </wp:inline>
+        </w:drawing>
+      </w:r>
     </w:p>
     <w:sectPr>
-      <w:headerReference w:type="default" r:id="rId8"/>
-      <w:footerReference w:type="default" r:id="rId9"/>
+      <w:headerReference w:type="default" r:id="rId10"/>
+      <w:footerReference w:type="default" r:id="rId11"/>
       <w:pgSz w:w="11906" w:h="16838"/>
       <w:pgMar w:top="1417" w:right="1417" w:bottom="1134" w:left="1417" w:header="708" w:footer="708" w:gutter="0"/>
       <w:cols w:space="708"/>
@@ -421,7 +837,7 @@
           <w:rPr>
             <w:noProof/>
           </w:rPr>
-          <w:t>2</w:t>
+          <w:t>3</w:t>
         </w:r>
         <w:r>
           <w:fldChar w:fldCharType="end"/>
@@ -503,7 +919,7 @@
       <w:rPr>
         <w:noProof/>
       </w:rPr>
-      <w:t>Mittwoch, 10. Juni 2015</w:t>
+      <w:t>Montag, 22. Juni 2015</w:t>
     </w:r>
     <w:r>
       <w:fldChar w:fldCharType="end"/>

</xml_diff>

<commit_message>
ISO Norm Bewertung eingefuegt
</commit_message>
<xml_diff>
--- a/Praktikum_1/doc/Praktikum 3_4/Dokumentation.docx
+++ b/Praktikum_1/doc/Praktikum 3_4/Dokumentation.docx
@@ -9,8 +9,13 @@
       <w:r>
         <w:t xml:space="preserve">1. </w:t>
       </w:r>
-      <w:r>
-        <w:t>Use-Case „Einkaufen im Shop“</w:t>
+      <w:proofErr w:type="spellStart"/>
+      <w:r>
+        <w:t>Use</w:t>
+      </w:r>
+      <w:proofErr w:type="spellEnd"/>
+      <w:r>
+        <w:t>-Case „Einkaufen im Shop“</w:t>
       </w:r>
     </w:p>
     <w:tbl>
@@ -211,23 +216,9 @@
     <w:p/>
     <w:p>
       <w:pPr>
-        <w:rPr>
-          <w:rFonts w:asciiTheme="majorHAnsi" w:eastAsiaTheme="majorEastAsia" w:hAnsiTheme="majorHAnsi" w:cstheme="majorBidi"/>
-          <w:color w:val="2E74B5" w:themeColor="accent1" w:themeShade="BF"/>
-          <w:sz w:val="32"/>
-          <w:szCs w:val="32"/>
-        </w:rPr>
-      </w:pPr>
-      <w:r>
-        <w:br w:type="page"/>
-      </w:r>
-    </w:p>
-    <w:p>
-      <w:pPr>
         <w:pStyle w:val="berschrift1"/>
       </w:pPr>
       <w:r>
-        <w:lastRenderedPageBreak/>
         <w:t xml:space="preserve">2. </w:t>
       </w:r>
       <w:r>
@@ -236,11 +227,6 @@
     </w:p>
     <w:p>
       <w:r>
-        <w:t>Implementation für die Assoziationsanalyse:</w:t>
-      </w:r>
-    </w:p>
-    <w:p>
-      <w:r>
         <w:t xml:space="preserve">Für die Assoziationsanalyse haben wir unserem Projekt eine eigene Klasse angelegt, welche ausschließlich das </w:t>
       </w:r>
       <w:r>
@@ -258,77 +244,35 @@
       <w:r>
         <w:t xml:space="preserve"> welche mit unserem zuvor geschriebenen </w:t>
       </w:r>
+      <w:proofErr w:type="spellStart"/>
       <w:r>
         <w:t>Bestellung</w:t>
       </w:r>
-      <w:bookmarkStart w:id="0" w:name="_GoBack"/>
-      <w:bookmarkEnd w:id="0"/>
-      <w:r>
-        <w:t>Loader bereitgestellt werden,</w:t>
-      </w:r>
-      <w:r>
-        <w:t xml:space="preserve"> und die verdauten Daten anschließend über eine Schnittstelle anbietet. Die Analyse ist mittels minSupport und minKonfidenz Angaben zu parametrisieren. Die Ergebnisse der Analyse wurden in die Admin-Ansicht eingebunden:</w:t>
-      </w:r>
-    </w:p>
-    <w:p>
-      <w:r>
-        <w:rPr>
-          <w:noProof/>
-          <w:lang w:eastAsia="de-DE"/>
-        </w:rPr>
-        <w:drawing>
-          <wp:inline distT="0" distB="0" distL="0" distR="0" wp14:anchorId="63BE16E0" wp14:editId="0E807907">
-            <wp:extent cx="5760720" cy="3799219"/>
-            <wp:effectExtent l="0" t="0" r="0" b="0"/>
-            <wp:docPr id="1" name="Grafik 1" descr="C:\Users\abl459\Desktop\image.jpg"/>
-            <wp:cNvGraphicFramePr>
-              <a:graphicFrameLocks xmlns:a="http://schemas.openxmlformats.org/drawingml/2006/main" noChangeAspect="1"/>
-            </wp:cNvGraphicFramePr>
-            <a:graphic xmlns:a="http://schemas.openxmlformats.org/drawingml/2006/main">
-              <a:graphicData uri="http://schemas.openxmlformats.org/drawingml/2006/picture">
-                <pic:pic xmlns:pic="http://schemas.openxmlformats.org/drawingml/2006/picture">
-                  <pic:nvPicPr>
-                    <pic:cNvPr id="0" name="Picture 1" descr="C:\Users\abl459\Desktop\image.jpg"/>
-                    <pic:cNvPicPr>
-                      <a:picLocks noChangeAspect="1" noChangeArrowheads="1"/>
-                    </pic:cNvPicPr>
-                  </pic:nvPicPr>
-                  <pic:blipFill>
-                    <a:blip r:embed="rId7">
-                      <a:extLst>
-                        <a:ext uri="{28A0092B-C50C-407E-A947-70E740481C1C}">
-                          <a14:useLocalDpi xmlns:a14="http://schemas.microsoft.com/office/drawing/2010/main" val="0"/>
-                        </a:ext>
-                      </a:extLst>
-                    </a:blip>
-                    <a:srcRect/>
-                    <a:stretch>
-                      <a:fillRect/>
-                    </a:stretch>
-                  </pic:blipFill>
-                  <pic:spPr bwMode="auto">
-                    <a:xfrm>
-                      <a:off x="0" y="0"/>
-                      <a:ext cx="5760720" cy="3799219"/>
-                    </a:xfrm>
-                    <a:prstGeom prst="rect">
-                      <a:avLst/>
-                    </a:prstGeom>
-                    <a:noFill/>
-                    <a:ln>
-                      <a:noFill/>
-                    </a:ln>
-                  </pic:spPr>
-                </pic:pic>
-              </a:graphicData>
-            </a:graphic>
-          </wp:inline>
-        </w:drawing>
-      </w:r>
-    </w:p>
-    <w:p>
-      <w:r>
-        <w:t>Upps, falsches Bild. Hier ist die Ergebnissausgabe:</w:t>
+      <w:r>
+        <w:t>Loader</w:t>
+      </w:r>
+      <w:proofErr w:type="spellEnd"/>
+      <w:r>
+        <w:t xml:space="preserve"> bereitgestellt werden,</w:t>
+      </w:r>
+      <w:r>
+        <w:t xml:space="preserve"> und die verdauten Daten anschließend über eine Schnittstelle anbietet. Die Analyse ist mittels </w:t>
+      </w:r>
+      <w:proofErr w:type="spellStart"/>
+      <w:r>
+        <w:t>minSupport</w:t>
+      </w:r>
+      <w:proofErr w:type="spellEnd"/>
+      <w:r>
+        <w:t xml:space="preserve"> und </w:t>
+      </w:r>
+      <w:proofErr w:type="spellStart"/>
+      <w:r>
+        <w:t>minKonfidenz</w:t>
+      </w:r>
+      <w:proofErr w:type="spellEnd"/>
+      <w:r>
+        <w:t xml:space="preserve"> Angaben zu parametrisieren. Die Ergebnisse der Analyse wurden in die Admin-Ansicht eingebunden:</w:t>
       </w:r>
     </w:p>
     <w:p>
@@ -355,7 +299,7 @@
                     </pic:cNvPicPr>
                   </pic:nvPicPr>
                   <pic:blipFill>
-                    <a:blip r:embed="rId8">
+                    <a:blip r:embed="rId7">
                       <a:extLst>
                         <a:ext uri="{28A0092B-C50C-407E-A947-70E740481C1C}">
                           <a14:useLocalDpi xmlns:a14="http://schemas.microsoft.com/office/drawing/2010/main" val="0"/>
@@ -409,16 +353,222 @@
         <w:t xml:space="preserve">3. </w:t>
       </w:r>
       <w:r>
-        <w:t>Review zur ISO Norm 9241 Teil 110 von ???</w:t>
-      </w:r>
-    </w:p>
-    <w:p/>
-    <w:p/>
+        <w:t xml:space="preserve">Review zur ISO Norm 9241 Teil 110 von </w:t>
+      </w:r>
+      <w:r>
+        <w:t>Patrick &amp; Nikolaus</w:t>
+      </w:r>
+    </w:p>
+    <w:p>
+      <w:pPr>
+        <w:pStyle w:val="Listenabsatz"/>
+        <w:numPr>
+          <w:ilvl w:val="0"/>
+          <w:numId w:val="4"/>
+        </w:numPr>
+      </w:pPr>
+      <w:r>
+        <w:t>Produktübersicht:</w:t>
+      </w:r>
+    </w:p>
+    <w:p>
+      <w:pPr>
+        <w:pStyle w:val="Listenabsatz"/>
+        <w:ind w:left="1416"/>
+      </w:pPr>
+      <w:r>
+        <w:t>Die Produktübersicht ist klar strukturiert, und bietet eine schnelle Übersicht über das gesamte Sortiment. Die Suchfunktion könnte etwas mehr Möglichkeiten bieten (Suche nach Unterprodukten z.B.)</w:t>
+      </w:r>
+      <w:r>
+        <w:t>.</w:t>
+      </w:r>
+    </w:p>
+    <w:p>
+      <w:pPr>
+        <w:pStyle w:val="Listenabsatz"/>
+        <w:ind w:left="1416"/>
+      </w:pPr>
+      <w:r>
+        <w:t>Auch ist die Namenssuche noch nicht für Teilnamen konfiguriert.</w:t>
+      </w:r>
+    </w:p>
+    <w:p>
+      <w:pPr>
+        <w:pStyle w:val="Listenabsatz"/>
+        <w:numPr>
+          <w:ilvl w:val="0"/>
+          <w:numId w:val="4"/>
+        </w:numPr>
+      </w:pPr>
+      <w:r>
+        <w:t>Produktdetail-Ansicht:</w:t>
+      </w:r>
+    </w:p>
+    <w:p>
+      <w:pPr>
+        <w:pStyle w:val="Listenabsatz"/>
+        <w:ind w:left="1416"/>
+      </w:pPr>
+      <w:r>
+        <w:t>Kein „Zurück“-Button!</w:t>
+      </w:r>
+    </w:p>
+    <w:p>
+      <w:pPr>
+        <w:pStyle w:val="Listenabsatz"/>
+        <w:ind w:left="1416"/>
+      </w:pPr>
+      <w:r>
+        <w:t>Bietet eine komplette Übersicht aller Unterteile, wie erwartet(mit hierarchischer Darstellung!).</w:t>
+      </w:r>
+    </w:p>
+    <w:p>
+      <w:pPr>
+        <w:pStyle w:val="Listenabsatz"/>
+        <w:ind w:left="1416"/>
+      </w:pPr>
+      <w:r>
+        <w:t>Ermöglicht leider kein Kaufen des Produkts von der Detailseite aus.</w:t>
+      </w:r>
+    </w:p>
+    <w:p>
+      <w:pPr>
+        <w:pStyle w:val="Listenabsatz"/>
+        <w:numPr>
+          <w:ilvl w:val="0"/>
+          <w:numId w:val="4"/>
+        </w:numPr>
+      </w:pPr>
+      <w:r>
+        <w:t>Admin-Ansicht:</w:t>
+      </w:r>
+    </w:p>
+    <w:p>
+      <w:pPr>
+        <w:pStyle w:val="Listenabsatz"/>
+        <w:ind w:left="1416"/>
+      </w:pPr>
+      <w:r>
+        <w:t>Die Admin-Ansicht bietet eine Auflistung aller relevanten Informationen, ohne unnötige Ablenkung vom Wesentlichen.</w:t>
+      </w:r>
+    </w:p>
+    <w:p>
+      <w:pPr>
+        <w:pStyle w:val="Listenabsatz"/>
+        <w:ind w:left="1416"/>
+      </w:pPr>
+      <w:r>
+        <w:t>Ein Button um zu den Produkten, oder dem Index zu kommen wäre schön.</w:t>
+      </w:r>
+    </w:p>
+    <w:p>
+      <w:pPr>
+        <w:pStyle w:val="Listenabsatz"/>
+        <w:ind w:left="1416"/>
+      </w:pPr>
+      <w:r>
+        <w:t>Die Daten sind leider hauptsächlich unformatiert was bei großen Mengen an Daten die Übersichtlichkeit beinträchtigen wird.</w:t>
+      </w:r>
+    </w:p>
+    <w:p>
+      <w:pPr>
+        <w:pStyle w:val="Listenabsatz"/>
+        <w:numPr>
+          <w:ilvl w:val="0"/>
+          <w:numId w:val="4"/>
+        </w:numPr>
+      </w:pPr>
+      <w:r>
+        <w:t>Warenkorb:</w:t>
+      </w:r>
+    </w:p>
+    <w:p>
+      <w:pPr>
+        <w:pStyle w:val="Listenabsatz"/>
+        <w:ind w:left="1416"/>
+      </w:pPr>
+      <w:r>
+        <w:t>Eine knappe Übersicht, aller im Warenkorb befindlichen Produkte, und der von ihnen gewünschten Menge.</w:t>
+      </w:r>
+    </w:p>
+    <w:p>
+      <w:pPr>
+        <w:pStyle w:val="Listenabsatz"/>
+        <w:ind w:left="1416"/>
+      </w:pPr>
+      <w:r>
+        <w:t>Leider erlaubt einem der Warenkorb nicht mehrere Mengen auf einmal zu aktualisieren.</w:t>
+      </w:r>
+    </w:p>
+    <w:p>
+      <w:pPr>
+        <w:pStyle w:val="Listenabsatz"/>
+        <w:ind w:left="1416"/>
+      </w:pPr>
+      <w:r>
+        <w:t>Alle vorhandenen Buttons erfüllen die Erwartungen.</w:t>
+      </w:r>
+    </w:p>
+    <w:p>
+      <w:pPr>
+        <w:pStyle w:val="Listenabsatz"/>
+        <w:numPr>
+          <w:ilvl w:val="0"/>
+          <w:numId w:val="4"/>
+        </w:numPr>
+      </w:pPr>
+      <w:r>
+        <w:t>Allgemein:</w:t>
+      </w:r>
+    </w:p>
+    <w:p>
+      <w:pPr>
+        <w:pStyle w:val="Listenabsatz"/>
+        <w:ind w:left="1416"/>
+      </w:pPr>
+      <w:r>
+        <w:t xml:space="preserve">Leider fehlt die Möglichkeit, aus jeder Ansicht (ausgenommen der </w:t>
+      </w:r>
+      <w:proofErr w:type="spellStart"/>
+      <w:r>
+        <w:t>Adminansicht</w:t>
+      </w:r>
+      <w:proofErr w:type="spellEnd"/>
+      <w:r>
+        <w:t xml:space="preserve"> natürlich) in den Warenkorb zu kommen. Ein zusätzlicher Button oder Link könnte dort Abhilfe schaffen. Derzeit muss man immer den Umweg gehen, ein neues Produkt dem Warenkorb hinzuzufügen.</w:t>
+      </w:r>
+    </w:p>
+    <w:p>
+      <w:pPr>
+        <w:pStyle w:val="Listenabsatz"/>
+        <w:ind w:left="1416"/>
+      </w:pPr>
+      <w:r>
+        <w:t>Auch gibt es keine direkte Möglichkeit auf die Startseite (Produktansicht) zu kommen. Üblicherweise wird dafür ein Banner oder zumindest ein Link mit dem Titel des Shops am Seitenanfang verwendet. Durch die geringe Dialoganzahl fällt das derzeit noch nicht so sehr ins Gewicht, da man über den Zurück-Button des Browsers immer noch dorthin kommt.</w:t>
+      </w:r>
+    </w:p>
+    <w:p>
+      <w:pPr>
+        <w:pStyle w:val="Listenabsatz"/>
+        <w:ind w:left="1416"/>
+      </w:pPr>
+      <w:r>
+        <w:t>Die Oberfläche ist schlicht gehalten, was der Übersichtlichkeit durchaus förderlich ist. Dadurch wird man nicht mit Reizen überflutet.</w:t>
+      </w:r>
+    </w:p>
+    <w:p>
+      <w:r>
+        <w:br w:type="page"/>
+      </w:r>
+      <w:bookmarkStart w:id="0" w:name="_GoBack"/>
+      <w:bookmarkEnd w:id="0"/>
+    </w:p>
     <w:p>
       <w:pPr>
         <w:pStyle w:val="berschrift1"/>
       </w:pPr>
       <w:r>
+        <w:lastRenderedPageBreak/>
         <w:t xml:space="preserve">4. </w:t>
       </w:r>
       <w:r>
@@ -493,8 +643,20 @@
           <w:szCs w:val="20"/>
           <w:lang w:val="en-US"/>
         </w:rPr>
-        <w:t xml:space="preserve"> Analytics(</w:t>
-      </w:r>
+        <w:t xml:space="preserve"> </w:t>
+      </w:r>
+      <w:proofErr w:type="gramStart"/>
+      <w:r>
+        <w:rPr>
+          <w:rFonts w:ascii="Consolas" w:hAnsi="Consolas" w:cs="Consolas"/>
+          <w:color w:val="000000"/>
+          <w:sz w:val="20"/>
+          <w:szCs w:val="20"/>
+          <w:lang w:val="en-US"/>
+        </w:rPr>
+        <w:t>Analytics(</w:t>
+      </w:r>
+      <w:proofErr w:type="gramEnd"/>
     </w:p>
     <w:p>
       <w:pPr>
@@ -517,7 +679,29 @@
           <w:szCs w:val="20"/>
           <w:lang w:val="en-US"/>
         </w:rPr>
-        <w:t xml:space="preserve">  website </w:t>
+        <w:t xml:space="preserve">  </w:t>
+      </w:r>
+      <w:proofErr w:type="gramStart"/>
+      <w:r>
+        <w:rPr>
+          <w:rFonts w:ascii="Consolas" w:hAnsi="Consolas" w:cs="Consolas"/>
+          <w:color w:val="000000"/>
+          <w:sz w:val="20"/>
+          <w:szCs w:val="20"/>
+          <w:lang w:val="en-US"/>
+        </w:rPr>
+        <w:t>website</w:t>
+      </w:r>
+      <w:proofErr w:type="gramEnd"/>
+      <w:r>
+        <w:rPr>
+          <w:rFonts w:ascii="Consolas" w:hAnsi="Consolas" w:cs="Consolas"/>
+          <w:color w:val="000000"/>
+          <w:sz w:val="20"/>
+          <w:szCs w:val="20"/>
+          <w:lang w:val="en-US"/>
+        </w:rPr>
+        <w:t xml:space="preserve"> </w:t>
       </w:r>
       <w:r>
         <w:rPr>
@@ -738,7 +922,7 @@
                     </pic:cNvPicPr>
                   </pic:nvPicPr>
                   <pic:blipFill>
-                    <a:blip r:embed="rId9">
+                    <a:blip r:embed="rId8">
                       <a:extLst>
                         <a:ext uri="{28A0092B-C50C-407E-A947-70E740481C1C}">
                           <a14:useLocalDpi xmlns:a14="http://schemas.microsoft.com/office/drawing/2010/main" val="0"/>
@@ -771,8 +955,8 @@
       </w:r>
     </w:p>
     <w:sectPr>
-      <w:headerReference w:type="default" r:id="rId10"/>
-      <w:footerReference w:type="default" r:id="rId11"/>
+      <w:headerReference w:type="default" r:id="rId9"/>
+      <w:footerReference w:type="default" r:id="rId10"/>
       <w:pgSz w:w="11906" w:h="16838"/>
       <w:pgMar w:top="1417" w:right="1417" w:bottom="1134" w:left="1417" w:header="708" w:footer="708" w:gutter="0"/>
       <w:cols w:space="708"/>
@@ -837,7 +1021,7 @@
           <w:rPr>
             <w:noProof/>
           </w:rPr>
-          <w:t>3</w:t>
+          <w:t>2</w:t>
         </w:r>
         <w:r>
           <w:fldChar w:fldCharType="end"/>
@@ -919,7 +1103,7 @@
       <w:rPr>
         <w:noProof/>
       </w:rPr>
-      <w:t>Montag, 22. Juni 2015</w:t>
+      <w:t>Dienstag, 30. Juni 2015</w:t>
     </w:r>
     <w:r>
       <w:fldChar w:fldCharType="end"/>
@@ -1044,6 +1228,92 @@
     </w:lvl>
   </w:abstractNum>
   <w:abstractNum w:abstractNumId="1">
+    <w:nsid w:val="0E3D6659"/>
+    <w:multiLevelType w:val="hybridMultilevel"/>
+    <w:tmpl w:val="48684134"/>
+    <w:lvl w:ilvl="0" w:tplc="0407000F">
+      <w:start w:val="1"/>
+      <w:numFmt w:val="decimal"/>
+      <w:lvlText w:val="%1."/>
+      <w:lvlJc w:val="left"/>
+      <w:pPr>
+        <w:ind w:left="720" w:hanging="360"/>
+      </w:pPr>
+    </w:lvl>
+    <w:lvl w:ilvl="1" w:tplc="04070019">
+      <w:start w:val="1"/>
+      <w:numFmt w:val="lowerLetter"/>
+      <w:lvlText w:val="%2."/>
+      <w:lvlJc w:val="left"/>
+      <w:pPr>
+        <w:ind w:left="1440" w:hanging="360"/>
+      </w:pPr>
+    </w:lvl>
+    <w:lvl w:ilvl="2" w:tplc="0407001B" w:tentative="1">
+      <w:start w:val="1"/>
+      <w:numFmt w:val="lowerRoman"/>
+      <w:lvlText w:val="%3."/>
+      <w:lvlJc w:val="right"/>
+      <w:pPr>
+        <w:ind w:left="2160" w:hanging="180"/>
+      </w:pPr>
+    </w:lvl>
+    <w:lvl w:ilvl="3" w:tplc="0407000F" w:tentative="1">
+      <w:start w:val="1"/>
+      <w:numFmt w:val="decimal"/>
+      <w:lvlText w:val="%4."/>
+      <w:lvlJc w:val="left"/>
+      <w:pPr>
+        <w:ind w:left="2880" w:hanging="360"/>
+      </w:pPr>
+    </w:lvl>
+    <w:lvl w:ilvl="4" w:tplc="04070019" w:tentative="1">
+      <w:start w:val="1"/>
+      <w:numFmt w:val="lowerLetter"/>
+      <w:lvlText w:val="%5."/>
+      <w:lvlJc w:val="left"/>
+      <w:pPr>
+        <w:ind w:left="3600" w:hanging="360"/>
+      </w:pPr>
+    </w:lvl>
+    <w:lvl w:ilvl="5" w:tplc="0407001B" w:tentative="1">
+      <w:start w:val="1"/>
+      <w:numFmt w:val="lowerRoman"/>
+      <w:lvlText w:val="%6."/>
+      <w:lvlJc w:val="right"/>
+      <w:pPr>
+        <w:ind w:left="4320" w:hanging="180"/>
+      </w:pPr>
+    </w:lvl>
+    <w:lvl w:ilvl="6" w:tplc="0407000F" w:tentative="1">
+      <w:start w:val="1"/>
+      <w:numFmt w:val="decimal"/>
+      <w:lvlText w:val="%7."/>
+      <w:lvlJc w:val="left"/>
+      <w:pPr>
+        <w:ind w:left="5040" w:hanging="360"/>
+      </w:pPr>
+    </w:lvl>
+    <w:lvl w:ilvl="7" w:tplc="04070019" w:tentative="1">
+      <w:start w:val="1"/>
+      <w:numFmt w:val="lowerLetter"/>
+      <w:lvlText w:val="%8."/>
+      <w:lvlJc w:val="left"/>
+      <w:pPr>
+        <w:ind w:left="5760" w:hanging="360"/>
+      </w:pPr>
+    </w:lvl>
+    <w:lvl w:ilvl="8" w:tplc="0407001B" w:tentative="1">
+      <w:start w:val="1"/>
+      <w:numFmt w:val="lowerRoman"/>
+      <w:lvlText w:val="%9."/>
+      <w:lvlJc w:val="right"/>
+      <w:pPr>
+        <w:ind w:left="6480" w:hanging="180"/>
+      </w:pPr>
+    </w:lvl>
+  </w:abstractNum>
+  <w:abstractNum w:abstractNumId="2">
     <w:nsid w:val="2BC4462F"/>
     <w:multiLevelType w:val="hybridMultilevel"/>
     <w:tmpl w:val="375C282C"/>
@@ -1132,11 +1402,103 @@
       </w:pPr>
     </w:lvl>
   </w:abstractNum>
+  <w:abstractNum w:abstractNumId="3">
+    <w:nsid w:val="4EFF59AA"/>
+    <w:multiLevelType w:val="hybridMultilevel"/>
+    <w:tmpl w:val="4C688588"/>
+    <w:lvl w:ilvl="0" w:tplc="0407000F">
+      <w:start w:val="1"/>
+      <w:numFmt w:val="decimal"/>
+      <w:lvlText w:val="%1."/>
+      <w:lvlJc w:val="left"/>
+      <w:pPr>
+        <w:ind w:left="1425" w:hanging="360"/>
+      </w:pPr>
+    </w:lvl>
+    <w:lvl w:ilvl="1" w:tplc="04070019" w:tentative="1">
+      <w:start w:val="1"/>
+      <w:numFmt w:val="lowerLetter"/>
+      <w:lvlText w:val="%2."/>
+      <w:lvlJc w:val="left"/>
+      <w:pPr>
+        <w:ind w:left="2145" w:hanging="360"/>
+      </w:pPr>
+    </w:lvl>
+    <w:lvl w:ilvl="2" w:tplc="0407001B" w:tentative="1">
+      <w:start w:val="1"/>
+      <w:numFmt w:val="lowerRoman"/>
+      <w:lvlText w:val="%3."/>
+      <w:lvlJc w:val="right"/>
+      <w:pPr>
+        <w:ind w:left="2865" w:hanging="180"/>
+      </w:pPr>
+    </w:lvl>
+    <w:lvl w:ilvl="3" w:tplc="0407000F" w:tentative="1">
+      <w:start w:val="1"/>
+      <w:numFmt w:val="decimal"/>
+      <w:lvlText w:val="%4."/>
+      <w:lvlJc w:val="left"/>
+      <w:pPr>
+        <w:ind w:left="3585" w:hanging="360"/>
+      </w:pPr>
+    </w:lvl>
+    <w:lvl w:ilvl="4" w:tplc="04070019" w:tentative="1">
+      <w:start w:val="1"/>
+      <w:numFmt w:val="lowerLetter"/>
+      <w:lvlText w:val="%5."/>
+      <w:lvlJc w:val="left"/>
+      <w:pPr>
+        <w:ind w:left="4305" w:hanging="360"/>
+      </w:pPr>
+    </w:lvl>
+    <w:lvl w:ilvl="5" w:tplc="0407001B" w:tentative="1">
+      <w:start w:val="1"/>
+      <w:numFmt w:val="lowerRoman"/>
+      <w:lvlText w:val="%6."/>
+      <w:lvlJc w:val="right"/>
+      <w:pPr>
+        <w:ind w:left="5025" w:hanging="180"/>
+      </w:pPr>
+    </w:lvl>
+    <w:lvl w:ilvl="6" w:tplc="0407000F" w:tentative="1">
+      <w:start w:val="1"/>
+      <w:numFmt w:val="decimal"/>
+      <w:lvlText w:val="%7."/>
+      <w:lvlJc w:val="left"/>
+      <w:pPr>
+        <w:ind w:left="5745" w:hanging="360"/>
+      </w:pPr>
+    </w:lvl>
+    <w:lvl w:ilvl="7" w:tplc="04070019" w:tentative="1">
+      <w:start w:val="1"/>
+      <w:numFmt w:val="lowerLetter"/>
+      <w:lvlText w:val="%8."/>
+      <w:lvlJc w:val="left"/>
+      <w:pPr>
+        <w:ind w:left="6465" w:hanging="360"/>
+      </w:pPr>
+    </w:lvl>
+    <w:lvl w:ilvl="8" w:tplc="0407001B" w:tentative="1">
+      <w:start w:val="1"/>
+      <w:numFmt w:val="lowerRoman"/>
+      <w:lvlText w:val="%9."/>
+      <w:lvlJc w:val="right"/>
+      <w:pPr>
+        <w:ind w:left="7185" w:hanging="180"/>
+      </w:pPr>
+    </w:lvl>
+  </w:abstractNum>
   <w:num w:numId="1">
-    <w:abstractNumId w:val="1"/>
+    <w:abstractNumId w:val="2"/>
   </w:num>
   <w:num w:numId="2">
     <w:abstractNumId w:val="0"/>
+  </w:num>
+  <w:num w:numId="3">
+    <w:abstractNumId w:val="3"/>
+  </w:num>
+  <w:num w:numId="4">
+    <w:abstractNumId w:val="1"/>
   </w:num>
 </w:numbering>
 </file>

</xml_diff>